<commit_message>
added documentation/changes to documentation
</commit_message>
<xml_diff>
--- a/Project/DESMMenu/Doc.docx
+++ b/Project/DESMMenu/Doc.docx
@@ -158,13 +158,28 @@
           <w:t>https://www.youtube.com/watch?v=8qozxqSZQEg</w:t>
         </w:r>
       </w:hyperlink>
+    </w:p>
+    <w:p>
+      <w:r>
+        <w:t>Delete everything but the exe in release</w:t>
+      </w:r>
+    </w:p>
+    <w:p>
+      <w:hyperlink r:id="rId11" w:history="1">
+        <w:r>
+          <w:rPr>
+            <w:rStyle w:val="Hyperlink"/>
+          </w:rPr>
+          <w:t>https://github.com/daviddrell/visualsc/wiki/How-to-Deploy-a-Qt-5-Application-for-Windows</w:t>
+        </w:r>
+      </w:hyperlink>
+    </w:p>
+    <w:p>
+      <w:r>
+        <w:t>currently still trying to get working</w:t>
+      </w:r>
       <w:bookmarkStart w:id="0" w:name="_GoBack"/>
       <w:bookmarkEnd w:id="0"/>
-    </w:p>
-    <w:p>
-      <w:r>
-        <w:t>Delete everything but the exe in release</w:t>
-      </w:r>
     </w:p>
     <w:p>
       <w:r>
@@ -173,7 +188,7 @@
         </w:rPr>
         <w:lastRenderedPageBreak/>
         <w:drawing>
-          <wp:inline distT="0" distB="0" distL="0" distR="0" wp14:anchorId="6CDB2329" wp14:editId="4916EC52">
+          <wp:inline distT="0" distB="0" distL="0" distR="0" wp14:anchorId="168074F5" wp14:editId="5913A602">
             <wp:extent cx="2934970" cy="8229600"/>
             <wp:effectExtent l="0" t="0" r="0" b="0"/>
             <wp:docPr id="1" name="Picture 1"/>
@@ -188,7 +203,7 @@
                     <pic:cNvPicPr/>
                   </pic:nvPicPr>
                   <pic:blipFill>
-                    <a:blip r:embed="rId11"/>
+                    <a:blip r:embed="rId12"/>
                     <a:stretch>
                       <a:fillRect/>
                     </a:stretch>
@@ -216,7 +231,7 @@
         </w:rPr>
         <w:lastRenderedPageBreak/>
         <w:drawing>
-          <wp:inline distT="0" distB="0" distL="0" distR="0" wp14:anchorId="7B33739F" wp14:editId="648834E9">
+          <wp:inline distT="0" distB="0" distL="0" distR="0" wp14:anchorId="61D46DBF" wp14:editId="2D831C1E">
             <wp:extent cx="2934970" cy="8229600"/>
             <wp:effectExtent l="0" t="0" r="0" b="0"/>
             <wp:docPr id="2" name="Picture 2"/>
@@ -231,7 +246,7 @@
                     <pic:cNvPicPr/>
                   </pic:nvPicPr>
                   <pic:blipFill>
-                    <a:blip r:embed="rId12"/>
+                    <a:blip r:embed="rId13"/>
                     <a:stretch>
                       <a:fillRect/>
                     </a:stretch>

</xml_diff>

<commit_message>
added all other gui's added support for opening file explorer
</commit_message>
<xml_diff>
--- a/Project/DESMMenu/Doc.docx
+++ b/Project/DESMMenu/Doc.docx
@@ -93,6 +93,25 @@
       </w:r>
     </w:p>
     <w:p>
+      <w:hyperlink r:id="rId8" w:history="1">
+        <w:r>
+          <w:rPr>
+            <w:rStyle w:val="Hyperlink"/>
+          </w:rPr>
+          <w:t>https://www.youtube.com/watch?v=tKdfpA74HYY</w:t>
+        </w:r>
+      </w:hyperlink>
+    </w:p>
+    <w:p>
+      <w:r>
+        <w:t>Opening file explorer and vending output</w:t>
+      </w:r>
+    </w:p>
+    <w:p>
+      <w:bookmarkStart w:id="0" w:name="_GoBack"/>
+      <w:bookmarkEnd w:id="0"/>
+    </w:p>
+    <w:p>
       <w:proofErr w:type="spellStart"/>
       <w:r>
         <w:t>Listbox</w:t>
@@ -103,7 +122,7 @@
       </w:r>
     </w:p>
     <w:p>
-      <w:hyperlink r:id="rId8" w:history="1">
+      <w:hyperlink r:id="rId9" w:history="1">
         <w:r>
           <w:rPr>
             <w:rStyle w:val="Hyperlink"/>
@@ -116,7 +135,7 @@
       <w:r>
         <w:t xml:space="preserve">Had an error </w:t>
       </w:r>
-      <w:hyperlink r:id="rId9" w:history="1">
+      <w:hyperlink r:id="rId10" w:history="1">
         <w:r>
           <w:rPr>
             <w:rStyle w:val="Hyperlink"/>
@@ -126,31 +145,49 @@
       </w:hyperlink>
     </w:p>
     <w:p>
-      <w:r>
+      <w:pPr>
+        <w:rPr>
+          <w:highlight w:val="yellow"/>
+        </w:rPr>
+      </w:pPr>
+      <w:r>
+        <w:rPr>
+          <w:highlight w:val="yellow"/>
+        </w:rPr>
         <w:t>&gt;&gt;comment that fixed it</w:t>
       </w:r>
     </w:p>
     <w:p>
       <w:r>
+        <w:rPr>
+          <w:highlight w:val="yellow"/>
+        </w:rPr>
         <w:t xml:space="preserve">I often get such errors, 99.99% of the time it is solved by clicking "clean all" then "run </w:t>
       </w:r>
       <w:proofErr w:type="spellStart"/>
       <w:r>
+        <w:rPr>
+          <w:highlight w:val="yellow"/>
+        </w:rPr>
         <w:t>qmake</w:t>
       </w:r>
       <w:proofErr w:type="spellEnd"/>
       <w:r>
+        <w:rPr>
+          <w:highlight w:val="yellow"/>
+        </w:rPr>
         <w:t>" then "rebuild all".</w:t>
       </w:r>
     </w:p>
     <w:p/>
+    <w:p/>
     <w:p>
       <w:r>
         <w:t>Compiling</w:t>
       </w:r>
     </w:p>
     <w:p>
-      <w:hyperlink r:id="rId10" w:history="1">
+      <w:hyperlink r:id="rId11" w:history="1">
         <w:r>
           <w:rPr>
             <w:rStyle w:val="Hyperlink"/>
@@ -165,7 +202,7 @@
       </w:r>
     </w:p>
     <w:p>
-      <w:hyperlink r:id="rId11" w:history="1">
+      <w:hyperlink r:id="rId12" w:history="1">
         <w:r>
           <w:rPr>
             <w:rStyle w:val="Hyperlink"/>
@@ -176,10 +213,9 @@
     </w:p>
     <w:p>
       <w:r>
+        <w:lastRenderedPageBreak/>
         <w:t>currently still trying to get working</w:t>
       </w:r>
-      <w:bookmarkStart w:id="0" w:name="_GoBack"/>
-      <w:bookmarkEnd w:id="0"/>
     </w:p>
     <w:p>
       <w:r>
@@ -203,7 +239,7 @@
                     <pic:cNvPicPr/>
                   </pic:nvPicPr>
                   <pic:blipFill>
-                    <a:blip r:embed="rId12"/>
+                    <a:blip r:embed="rId13"/>
                     <a:stretch>
                       <a:fillRect/>
                     </a:stretch>
@@ -246,7 +282,7 @@
                     <pic:cNvPicPr/>
                   </pic:nvPicPr>
                   <pic:blipFill>
-                    <a:blip r:embed="rId13"/>
+                    <a:blip r:embed="rId14"/>
                     <a:stretch>
                       <a:fillRect/>
                     </a:stretch>

</xml_diff>